<commit_message>
pdf version of bachelor work
</commit_message>
<xml_diff>
--- a/FTN_BSc_BozidarMaric .docx
+++ b/FTN_BSc_BozidarMaric .docx
@@ -11,6 +11,8 @@
           <w:lang w:val="sr-Latn-RS"/>
         </w:rPr>
       </w:pPr>
+      <w:bookmarkStart w:id="0" w:name="_GoBack"/>
+      <w:bookmarkEnd w:id="0"/>
     </w:p>
     <w:tbl>
       <w:tblPr>
@@ -72,7 +74,7 @@
                 <v:shape id="_x0000_i1025" type="#_x0000_t75" style="width:64.5pt;height:64.5pt" o:ole="" fillcolor="window">
                   <v:imagedata r:id="rId8" o:title=""/>
                 </v:shape>
-                <o:OLEObject Type="Embed" ProgID="CorelDraw.Graphic.7" ShapeID="_x0000_i1025" DrawAspect="Content" ObjectID="_1663538452" r:id="rId9"/>
+                <o:OLEObject Type="Embed" ProgID="CorelDraw.Graphic.7" ShapeID="_x0000_i1025" DrawAspect="Content" ObjectID="_1663539023" r:id="rId9"/>
               </w:object>
             </w:r>
           </w:p>
@@ -8188,8 +8190,6 @@
               <w:fldChar w:fldCharType="end"/>
             </w:r>
           </w:hyperlink>
-          <w:bookmarkStart w:id="0" w:name="_GoBack"/>
-          <w:bookmarkEnd w:id="0"/>
         </w:p>
         <w:p>
           <w:pPr>
@@ -12734,8 +12734,6 @@
           <w:lang w:val="sr-Cyrl-RS"/>
         </w:rPr>
       </w:pPr>
-      <w:commentRangeStart w:id="23"/>
-      <w:commentRangeEnd w:id="23"/>
       <w:r>
         <w:rPr>
           <w:lang w:val="sr-Cyrl-RS"/>
@@ -12748,26 +12746,26 @@
         <w:pStyle w:val="Heading3"/>
         <w:jc w:val="both"/>
       </w:pPr>
-      <w:bookmarkStart w:id="24" w:name="_Toc18083380"/>
-      <w:bookmarkStart w:id="25" w:name="_Toc18083159"/>
-      <w:bookmarkStart w:id="26" w:name="_Toc18506408"/>
-      <w:bookmarkStart w:id="27" w:name="_Toc52878571"/>
+      <w:bookmarkStart w:id="23" w:name="_Toc18083380"/>
+      <w:bookmarkStart w:id="24" w:name="_Toc18083159"/>
+      <w:bookmarkStart w:id="25" w:name="_Toc18506408"/>
+      <w:bookmarkStart w:id="26" w:name="_Toc52878571"/>
       <w:r>
         <w:rPr>
           <w:lang w:val="sr-Cyrl-RS"/>
         </w:rPr>
         <w:t xml:space="preserve">2.2.3 </w:t>
       </w:r>
+      <w:bookmarkEnd w:id="23"/>
       <w:bookmarkEnd w:id="24"/>
       <w:bookmarkEnd w:id="25"/>
+      <w:r>
+        <w:rPr>
+          <w:lang w:val="sr-Cyrl-RS"/>
+        </w:rPr>
+        <w:t>Функционалности запослених</w:t>
+      </w:r>
       <w:bookmarkEnd w:id="26"/>
-      <w:r>
-        <w:rPr>
-          <w:lang w:val="sr-Cyrl-RS"/>
-        </w:rPr>
-        <w:t>Функционалности запослених</w:t>
-      </w:r>
-      <w:bookmarkEnd w:id="27"/>
     </w:p>
     <w:p>
       <w:pPr>
@@ -13086,21 +13084,20 @@
       <w:pPr>
         <w:pStyle w:val="Heading2"/>
       </w:pPr>
-      <w:bookmarkStart w:id="28" w:name="_Toc18083383"/>
-      <w:bookmarkStart w:id="29" w:name="_Toc18083162"/>
-      <w:bookmarkStart w:id="30" w:name="_Toc18506411"/>
-      <w:bookmarkStart w:id="31" w:name="_Toc52878572"/>
+      <w:bookmarkStart w:id="27" w:name="_Toc18083383"/>
+      <w:bookmarkStart w:id="28" w:name="_Toc18083162"/>
+      <w:bookmarkStart w:id="29" w:name="_Toc18506411"/>
+      <w:bookmarkStart w:id="30" w:name="_Toc52878572"/>
       <w:r>
         <w:rPr>
           <w:lang w:val="sr-Cyrl-RS"/>
         </w:rPr>
         <w:t>2.3 Перспектива система</w:t>
       </w:r>
+      <w:bookmarkEnd w:id="27"/>
       <w:bookmarkEnd w:id="28"/>
       <w:bookmarkEnd w:id="29"/>
       <w:bookmarkEnd w:id="30"/>
-      <w:bookmarkEnd w:id="31"/>
-      <w:commentRangeStart w:id="32"/>
     </w:p>
     <w:p>
       <w:pPr>
@@ -13228,8 +13225,8 @@
           <w:rFonts w:eastAsia="Cambria" w:cs="Cambria"/>
         </w:rPr>
       </w:pPr>
-      <w:bookmarkStart w:id="33" w:name="_Toc18083384"/>
-      <w:bookmarkStart w:id="34" w:name="_Toc18083163"/>
+      <w:bookmarkStart w:id="31" w:name="_Toc18083384"/>
+      <w:bookmarkStart w:id="32" w:name="_Toc18083163"/>
     </w:p>
     <w:p>
       <w:pPr>
@@ -13260,8 +13257,8 @@
           <w:rFonts w:asciiTheme="majorHAnsi" w:eastAsiaTheme="majorEastAsia" w:hAnsiTheme="majorHAnsi" w:cstheme="majorBidi"/>
         </w:rPr>
       </w:pPr>
-      <w:bookmarkStart w:id="35" w:name="_Toc18506412"/>
-      <w:bookmarkStart w:id="36" w:name="_Toc52878573"/>
+      <w:bookmarkStart w:id="33" w:name="_Toc18506412"/>
+      <w:bookmarkStart w:id="34" w:name="_Toc52878573"/>
       <w:r>
         <w:rPr>
           <w:rFonts w:eastAsia="Cambria" w:cs="Cambria"/>
@@ -13275,10 +13272,10 @@
         </w:rPr>
         <w:t>Опис шеме базе података</w:t>
       </w:r>
+      <w:bookmarkEnd w:id="31"/>
+      <w:bookmarkEnd w:id="32"/>
       <w:bookmarkEnd w:id="33"/>
       <w:bookmarkEnd w:id="34"/>
-      <w:bookmarkEnd w:id="35"/>
-      <w:bookmarkEnd w:id="36"/>
       <w:r>
         <w:rPr>
           <w:rFonts w:eastAsia="Cambria" w:cs="Cambria"/>
@@ -13483,14 +13480,14 @@
           <w:lang w:val="sr-Cyrl-RS"/>
         </w:rPr>
       </w:pPr>
-      <w:bookmarkStart w:id="37" w:name="_Toc52878574"/>
+      <w:bookmarkStart w:id="35" w:name="_Toc52878574"/>
       <w:r>
         <w:rPr>
           <w:lang w:val="sr-Cyrl-RS"/>
         </w:rPr>
         <w:t>3.1 Концептуална шема базе података</w:t>
       </w:r>
-      <w:bookmarkEnd w:id="37"/>
+      <w:bookmarkEnd w:id="35"/>
     </w:p>
     <w:p>
       <w:pPr>
@@ -14124,7 +14121,7 @@
       <w:pPr>
         <w:pStyle w:val="Heading3"/>
       </w:pPr>
-      <w:bookmarkStart w:id="38" w:name="_Toc52878575"/>
+      <w:bookmarkStart w:id="36" w:name="_Toc52878575"/>
       <w:r>
         <w:rPr>
           <w:lang w:val="sr-Cyrl-RS"/>
@@ -14137,7 +14134,7 @@
         </w:rPr>
         <w:t>Појмови коришћени при моделовању концептуалних шема база података</w:t>
       </w:r>
-      <w:bookmarkEnd w:id="38"/>
+      <w:bookmarkEnd w:id="36"/>
     </w:p>
     <w:p>
       <w:pPr>
@@ -14639,10 +14636,10 @@
           <w:lang w:val="sr-Cyrl-RS"/>
         </w:rPr>
       </w:pPr>
-      <w:bookmarkStart w:id="39" w:name="_Toc18083385"/>
-      <w:bookmarkStart w:id="40" w:name="_Toc18083164"/>
-      <w:bookmarkStart w:id="41" w:name="_Toc18506413"/>
-      <w:bookmarkStart w:id="42" w:name="_Toc52878576"/>
+      <w:bookmarkStart w:id="37" w:name="_Toc18083385"/>
+      <w:bookmarkStart w:id="38" w:name="_Toc18083164"/>
+      <w:bookmarkStart w:id="39" w:name="_Toc18506413"/>
+      <w:bookmarkStart w:id="40" w:name="_Toc52878576"/>
       <w:r>
         <w:rPr>
           <w:lang w:val="sr-Cyrl-RS"/>
@@ -14655,136 +14652,136 @@
         </w:rPr>
         <w:t xml:space="preserve"> Модел шеме базе података</w:t>
       </w:r>
+      <w:bookmarkEnd w:id="37"/>
+      <w:bookmarkEnd w:id="38"/>
       <w:bookmarkEnd w:id="39"/>
       <w:bookmarkEnd w:id="40"/>
+      <w:r>
+        <w:rPr>
+          <w:lang w:val="sr-Cyrl-RS"/>
+        </w:rPr>
+        <w:t xml:space="preserve"> </w:t>
+      </w:r>
+    </w:p>
+    <w:p>
+      <w:pPr>
+        <w:jc w:val="both"/>
+        <w:rPr>
+          <w:lang w:val="sr-Cyrl-RS"/>
+        </w:rPr>
+      </w:pPr>
+      <w:r>
+        <w:rPr>
+          <w:lang w:val="sr-Cyrl-RS"/>
+        </w:rPr>
+        <w:tab/>
+      </w:r>
+      <w:r>
+        <w:rPr>
+          <w:lang w:val="sr-Cyrl-RS"/>
+        </w:rPr>
+        <w:t>Модели шема</w:t>
+      </w:r>
+      <w:r>
+        <w:rPr>
+          <w:lang w:val="sr-Cyrl-RS"/>
+        </w:rPr>
+        <w:t xml:space="preserve"> база</w:t>
+      </w:r>
+      <w:r>
+        <w:rPr>
+          <w:lang w:val="sr-Cyrl-RS"/>
+        </w:rPr>
+        <w:t xml:space="preserve"> података заснован</w:t>
+      </w:r>
+      <w:r>
+        <w:rPr>
+          <w:lang w:val="sr-Cyrl-RS"/>
+        </w:rPr>
+        <w:t>е су</w:t>
+      </w:r>
+      <w:r>
+        <w:rPr>
+          <w:lang w:val="sr-Cyrl-RS"/>
+        </w:rPr>
+        <w:t xml:space="preserve"> на </w:t>
+      </w:r>
+      <w:r>
+        <w:rPr>
+          <w:lang w:val="sr-Cyrl-RS"/>
+        </w:rPr>
+        <w:t>концептуалној шеми базе података према правилима која су описана у претходном полављу</w:t>
+      </w:r>
+      <w:r>
+        <w:rPr>
+          <w:lang w:val="sr-Cyrl-RS"/>
+        </w:rPr>
+        <w:t xml:space="preserve">, </w:t>
+      </w:r>
+      <w:r>
+        <w:rPr>
+          <w:lang w:val="sr-Cyrl-RS"/>
+        </w:rPr>
+        <w:t xml:space="preserve">уз посебан обзир на </w:t>
+      </w:r>
+      <w:r>
+        <w:rPr>
+          <w:lang w:val="sr-Cyrl-RS"/>
+        </w:rPr>
+        <w:t>могућности за даља проширења. У циљу</w:t>
+      </w:r>
+      <w:r>
+        <w:rPr>
+          <w:lang w:val="sr-Cyrl-RS"/>
+        </w:rPr>
+        <w:t xml:space="preserve"> веће прегледности модел је представљен кроз више делова.</w:t>
+      </w:r>
+    </w:p>
+    <w:p>
+      <w:pPr>
+        <w:pStyle w:val="Heading3"/>
+        <w:rPr>
+          <w:lang w:val="sr-Cyrl-RS"/>
+        </w:rPr>
+      </w:pPr>
+      <w:bookmarkStart w:id="41" w:name="_Toc18083386"/>
+      <w:bookmarkStart w:id="42" w:name="_Toc18083165"/>
+      <w:bookmarkStart w:id="43" w:name="_Toc18506414"/>
+      <w:bookmarkStart w:id="44" w:name="_Toc52878577"/>
+      <w:r>
+        <w:rPr>
+          <w:lang w:val="sr-Cyrl-RS"/>
+        </w:rPr>
+        <w:t>3.</w:t>
+      </w:r>
+      <w:r>
+        <w:rPr>
+          <w:lang w:val="sr-Cyrl-RS"/>
+        </w:rPr>
+        <w:t>2</w:t>
+      </w:r>
+      <w:r>
+        <w:rPr>
+          <w:lang w:val="sr-Cyrl-RS"/>
+        </w:rPr>
+        <w:t xml:space="preserve">.1 Део </w:t>
+      </w:r>
+      <w:r>
+        <w:rPr>
+          <w:lang w:val="sr-Cyrl-RS"/>
+        </w:rPr>
+        <w:t>модела</w:t>
+      </w:r>
+      <w:r>
+        <w:rPr>
+          <w:lang w:val="sr-Cyrl-RS"/>
+        </w:rPr>
+        <w:t xml:space="preserve"> шеме базе података за смештање података о корисницима</w:t>
+      </w:r>
       <w:bookmarkEnd w:id="41"/>
       <w:bookmarkEnd w:id="42"/>
-      <w:r>
-        <w:rPr>
-          <w:lang w:val="sr-Cyrl-RS"/>
-        </w:rPr>
-        <w:t xml:space="preserve"> </w:t>
-      </w:r>
-    </w:p>
-    <w:p>
-      <w:pPr>
-        <w:jc w:val="both"/>
-        <w:rPr>
-          <w:lang w:val="sr-Cyrl-RS"/>
-        </w:rPr>
-      </w:pPr>
-      <w:r>
-        <w:rPr>
-          <w:lang w:val="sr-Cyrl-RS"/>
-        </w:rPr>
-        <w:tab/>
-      </w:r>
-      <w:r>
-        <w:rPr>
-          <w:lang w:val="sr-Cyrl-RS"/>
-        </w:rPr>
-        <w:t>Модели шема</w:t>
-      </w:r>
-      <w:r>
-        <w:rPr>
-          <w:lang w:val="sr-Cyrl-RS"/>
-        </w:rPr>
-        <w:t xml:space="preserve"> база</w:t>
-      </w:r>
-      <w:r>
-        <w:rPr>
-          <w:lang w:val="sr-Cyrl-RS"/>
-        </w:rPr>
-        <w:t xml:space="preserve"> података заснован</w:t>
-      </w:r>
-      <w:r>
-        <w:rPr>
-          <w:lang w:val="sr-Cyrl-RS"/>
-        </w:rPr>
-        <w:t>е су</w:t>
-      </w:r>
-      <w:r>
-        <w:rPr>
-          <w:lang w:val="sr-Cyrl-RS"/>
-        </w:rPr>
-        <w:t xml:space="preserve"> на </w:t>
-      </w:r>
-      <w:r>
-        <w:rPr>
-          <w:lang w:val="sr-Cyrl-RS"/>
-        </w:rPr>
-        <w:t>концептуалној шеми базе података према правилима која су описана у претходном полављу</w:t>
-      </w:r>
-      <w:r>
-        <w:rPr>
-          <w:lang w:val="sr-Cyrl-RS"/>
-        </w:rPr>
-        <w:t xml:space="preserve">, </w:t>
-      </w:r>
-      <w:r>
-        <w:rPr>
-          <w:lang w:val="sr-Cyrl-RS"/>
-        </w:rPr>
-        <w:t xml:space="preserve">уз посебан обзир на </w:t>
-      </w:r>
-      <w:r>
-        <w:rPr>
-          <w:lang w:val="sr-Cyrl-RS"/>
-        </w:rPr>
-        <w:t>могућности за даља проширења. У циљу</w:t>
-      </w:r>
-      <w:r>
-        <w:rPr>
-          <w:lang w:val="sr-Cyrl-RS"/>
-        </w:rPr>
-        <w:t xml:space="preserve"> веће прегледности модел је представљен кроз више делова.</w:t>
-      </w:r>
-    </w:p>
-    <w:p>
-      <w:pPr>
-        <w:pStyle w:val="Heading3"/>
-        <w:rPr>
-          <w:lang w:val="sr-Cyrl-RS"/>
-        </w:rPr>
-      </w:pPr>
-      <w:bookmarkStart w:id="43" w:name="_Toc18083386"/>
-      <w:bookmarkStart w:id="44" w:name="_Toc18083165"/>
-      <w:bookmarkStart w:id="45" w:name="_Toc18506414"/>
-      <w:bookmarkStart w:id="46" w:name="_Toc52878577"/>
-      <w:r>
-        <w:rPr>
-          <w:lang w:val="sr-Cyrl-RS"/>
-        </w:rPr>
-        <w:t>3.</w:t>
-      </w:r>
-      <w:r>
-        <w:rPr>
-          <w:lang w:val="sr-Cyrl-RS"/>
-        </w:rPr>
-        <w:t>2</w:t>
-      </w:r>
-      <w:r>
-        <w:rPr>
-          <w:lang w:val="sr-Cyrl-RS"/>
-        </w:rPr>
-        <w:t xml:space="preserve">.1 Део </w:t>
-      </w:r>
-      <w:r>
-        <w:rPr>
-          <w:lang w:val="sr-Cyrl-RS"/>
-        </w:rPr>
-        <w:t>модела</w:t>
-      </w:r>
-      <w:r>
-        <w:rPr>
-          <w:lang w:val="sr-Cyrl-RS"/>
-        </w:rPr>
-        <w:t xml:space="preserve"> шеме базе података за смештање података о корисницима</w:t>
-      </w:r>
       <w:bookmarkEnd w:id="43"/>
       <w:bookmarkEnd w:id="44"/>
-      <w:bookmarkEnd w:id="45"/>
-      <w:bookmarkEnd w:id="46"/>
     </w:p>
     <w:p>
       <w:pPr>
@@ -15165,10 +15162,10 @@
           <w:lang w:val="sr-Cyrl-RS"/>
         </w:rPr>
       </w:pPr>
-      <w:bookmarkStart w:id="47" w:name="_Toc18083387"/>
-      <w:bookmarkStart w:id="48" w:name="_Toc18083166"/>
-      <w:bookmarkStart w:id="49" w:name="_Toc18506415"/>
-      <w:bookmarkStart w:id="50" w:name="_Toc52878578"/>
+      <w:bookmarkStart w:id="45" w:name="_Toc18083387"/>
+      <w:bookmarkStart w:id="46" w:name="_Toc18083166"/>
+      <w:bookmarkStart w:id="47" w:name="_Toc18506415"/>
+      <w:bookmarkStart w:id="48" w:name="_Toc52878578"/>
       <w:r>
         <w:rPr>
           <w:lang w:val="sr-Cyrl-RS"/>
@@ -15193,16 +15190,16 @@
         </w:rPr>
         <w:t xml:space="preserve"> шеме базе података за смештање података о </w:t>
       </w:r>
+      <w:bookmarkEnd w:id="45"/>
+      <w:bookmarkEnd w:id="46"/>
       <w:bookmarkEnd w:id="47"/>
+      <w:r>
+        <w:rPr>
+          <w:lang w:val="sr-Cyrl-RS"/>
+        </w:rPr>
+        <w:t>запосленима</w:t>
+      </w:r>
       <w:bookmarkEnd w:id="48"/>
-      <w:bookmarkEnd w:id="49"/>
-      <w:r>
-        <w:rPr>
-          <w:lang w:val="sr-Cyrl-RS"/>
-        </w:rPr>
-        <w:t>запосленима</w:t>
-      </w:r>
-      <w:bookmarkEnd w:id="50"/>
     </w:p>
     <w:p>
       <w:pPr>
@@ -15474,10 +15471,10 @@
           <w:lang w:val="sr-Cyrl-RS"/>
         </w:rPr>
       </w:pPr>
-      <w:bookmarkStart w:id="51" w:name="_Toc18083388"/>
-      <w:bookmarkStart w:id="52" w:name="_Toc18083167"/>
-      <w:bookmarkStart w:id="53" w:name="_Toc18506416"/>
-      <w:bookmarkStart w:id="54" w:name="_Toc52878579"/>
+      <w:bookmarkStart w:id="49" w:name="_Toc18083388"/>
+      <w:bookmarkStart w:id="50" w:name="_Toc18083167"/>
+      <w:bookmarkStart w:id="51" w:name="_Toc18506416"/>
+      <w:bookmarkStart w:id="52" w:name="_Toc52878579"/>
       <w:r>
         <w:rPr>
           <w:lang w:val="sr-Cyrl-RS"/>
@@ -15502,16 +15499,16 @@
         </w:rPr>
         <w:t xml:space="preserve"> шеме базе података за смештање података о </w:t>
       </w:r>
+      <w:bookmarkEnd w:id="49"/>
+      <w:bookmarkEnd w:id="50"/>
       <w:bookmarkEnd w:id="51"/>
+      <w:r>
+        <w:rPr>
+          <w:lang w:val="sr-Cyrl-RS"/>
+        </w:rPr>
+        <w:t>ученицима</w:t>
+      </w:r>
       <w:bookmarkEnd w:id="52"/>
-      <w:bookmarkEnd w:id="53"/>
-      <w:r>
-        <w:rPr>
-          <w:lang w:val="sr-Cyrl-RS"/>
-        </w:rPr>
-        <w:t>ученицима</w:t>
-      </w:r>
-      <w:bookmarkEnd w:id="54"/>
     </w:p>
     <w:p>
       <w:pPr>
@@ -15691,10 +15688,10 @@
           <w:lang w:val="sr-Cyrl-RS"/>
         </w:rPr>
       </w:pPr>
-      <w:bookmarkStart w:id="55" w:name="_Toc18083389"/>
-      <w:bookmarkStart w:id="56" w:name="_Toc18083168"/>
-      <w:bookmarkStart w:id="57" w:name="_Toc18506417"/>
-      <w:bookmarkStart w:id="58" w:name="_Toc52878580"/>
+      <w:bookmarkStart w:id="53" w:name="_Toc18083389"/>
+      <w:bookmarkStart w:id="54" w:name="_Toc18083168"/>
+      <w:bookmarkStart w:id="55" w:name="_Toc18506417"/>
+      <w:bookmarkStart w:id="56" w:name="_Toc52878580"/>
       <w:r>
         <w:rPr>
           <w:lang w:val="sr-Cyrl-RS"/>
@@ -15719,22 +15716,22 @@
         </w:rPr>
         <w:t xml:space="preserve"> шеме базе података за смештање </w:t>
       </w:r>
+      <w:bookmarkEnd w:id="53"/>
+      <w:bookmarkEnd w:id="54"/>
       <w:bookmarkEnd w:id="55"/>
+      <w:r>
+        <w:rPr>
+          <w:lang w:val="sr-Cyrl-RS"/>
+        </w:rPr>
+        <w:t xml:space="preserve">података о </w:t>
+      </w:r>
+      <w:r>
+        <w:rPr>
+          <w:lang w:val="sr-Cyrl-RS"/>
+        </w:rPr>
+        <w:t>предметима</w:t>
+      </w:r>
       <w:bookmarkEnd w:id="56"/>
-      <w:bookmarkEnd w:id="57"/>
-      <w:r>
-        <w:rPr>
-          <w:lang w:val="sr-Cyrl-RS"/>
-        </w:rPr>
-        <w:t xml:space="preserve">података о </w:t>
-      </w:r>
-      <w:r>
-        <w:rPr>
-          <w:lang w:val="sr-Cyrl-RS"/>
-        </w:rPr>
-        <w:t>предметима</w:t>
-      </w:r>
-      <w:bookmarkEnd w:id="58"/>
     </w:p>
     <w:p>
       <w:pPr>
@@ -15916,10 +15913,10 @@
           <w:lang w:val="sr-Cyrl-RS"/>
         </w:rPr>
       </w:pPr>
-      <w:bookmarkStart w:id="59" w:name="_Toc18083390"/>
-      <w:bookmarkStart w:id="60" w:name="_Toc18083170"/>
-      <w:bookmarkStart w:id="61" w:name="_Toc18506418"/>
-      <w:bookmarkStart w:id="62" w:name="_Toc52878581"/>
+      <w:bookmarkStart w:id="57" w:name="_Toc18083390"/>
+      <w:bookmarkStart w:id="58" w:name="_Toc18083170"/>
+      <w:bookmarkStart w:id="59" w:name="_Toc18506418"/>
+      <w:bookmarkStart w:id="60" w:name="_Toc52878581"/>
       <w:r>
         <w:rPr>
           <w:lang w:val="sr-Cyrl-RS"/>
@@ -15956,16 +15953,16 @@
         </w:rPr>
         <w:t xml:space="preserve"> о </w:t>
       </w:r>
+      <w:bookmarkEnd w:id="57"/>
+      <w:bookmarkEnd w:id="58"/>
       <w:bookmarkEnd w:id="59"/>
+      <w:r>
+        <w:rPr>
+          <w:lang w:val="sr-Cyrl-RS"/>
+        </w:rPr>
+        <w:t>предавањима и часовима</w:t>
+      </w:r>
       <w:bookmarkEnd w:id="60"/>
-      <w:bookmarkEnd w:id="61"/>
-      <w:r>
-        <w:rPr>
-          <w:lang w:val="sr-Cyrl-RS"/>
-        </w:rPr>
-        <w:t>предавањима и часовима</w:t>
-      </w:r>
-      <w:bookmarkEnd w:id="62"/>
     </w:p>
     <w:p>
       <w:pPr>
@@ -16563,10 +16560,10 @@
           <w:lang w:val="sr-Cyrl-RS"/>
         </w:rPr>
       </w:pPr>
-      <w:bookmarkStart w:id="63" w:name="_Toc18083391"/>
-      <w:bookmarkStart w:id="64" w:name="_Toc18083171"/>
-      <w:bookmarkStart w:id="65" w:name="_Toc18506419"/>
-      <w:bookmarkStart w:id="66" w:name="_Toc52878582"/>
+      <w:bookmarkStart w:id="61" w:name="_Toc18083391"/>
+      <w:bookmarkStart w:id="62" w:name="_Toc18083171"/>
+      <w:bookmarkStart w:id="63" w:name="_Toc18506419"/>
+      <w:bookmarkStart w:id="64" w:name="_Toc52878582"/>
       <w:r>
         <w:rPr>
           <w:lang w:val="sr-Cyrl-RS"/>
@@ -16591,16 +16588,16 @@
         </w:rPr>
         <w:t xml:space="preserve"> шеме базе података за смештање података о </w:t>
       </w:r>
+      <w:bookmarkEnd w:id="61"/>
+      <w:bookmarkEnd w:id="62"/>
       <w:bookmarkEnd w:id="63"/>
+      <w:r>
+        <w:rPr>
+          <w:lang w:val="sr-Cyrl-RS"/>
+        </w:rPr>
+        <w:t>контролним тачкама</w:t>
+      </w:r>
       <w:bookmarkEnd w:id="64"/>
-      <w:bookmarkEnd w:id="65"/>
-      <w:r>
-        <w:rPr>
-          <w:lang w:val="sr-Cyrl-RS"/>
-        </w:rPr>
-        <w:t>контролним тачкама</w:t>
-      </w:r>
-      <w:bookmarkEnd w:id="66"/>
     </w:p>
     <w:p>
       <w:pPr>
@@ -16923,10 +16920,10 @@
           <w:lang w:val="sr-Latn-RS"/>
         </w:rPr>
       </w:pPr>
-      <w:bookmarkStart w:id="67" w:name="_Toc18083392"/>
-      <w:bookmarkStart w:id="68" w:name="_Toc18083172"/>
-      <w:bookmarkStart w:id="69" w:name="_Toc18506420"/>
-      <w:bookmarkStart w:id="70" w:name="_Toc52878583"/>
+      <w:bookmarkStart w:id="65" w:name="_Toc18083392"/>
+      <w:bookmarkStart w:id="66" w:name="_Toc18083172"/>
+      <w:bookmarkStart w:id="67" w:name="_Toc18506420"/>
+      <w:bookmarkStart w:id="68" w:name="_Toc52878583"/>
       <w:r>
         <w:rPr>
           <w:rFonts w:eastAsia="Cambria" w:cs="Cambria"/>
@@ -16988,24 +16985,24 @@
         </w:rPr>
         <w:t>а шем</w:t>
       </w:r>
+      <w:bookmarkEnd w:id="65"/>
+      <w:bookmarkEnd w:id="66"/>
       <w:bookmarkEnd w:id="67"/>
+      <w:r>
+        <w:rPr>
+          <w:rFonts w:eastAsia="Cambria" w:cs="Cambria"/>
+          <w:lang w:val="sr-Cyrl-RS"/>
+        </w:rPr>
+        <w:t>а</w:t>
+      </w:r>
+      <w:r>
+        <w:rPr>
+          <w:rFonts w:eastAsia="Cambria" w:cs="Cambria"/>
+          <w:lang w:val="sr-Cyrl-RS"/>
+        </w:rPr>
+        <w:t xml:space="preserve"> базе података</w:t>
+      </w:r>
       <w:bookmarkEnd w:id="68"/>
-      <w:bookmarkEnd w:id="69"/>
-      <w:r>
-        <w:rPr>
-          <w:rFonts w:eastAsia="Cambria" w:cs="Cambria"/>
-          <w:lang w:val="sr-Cyrl-RS"/>
-        </w:rPr>
-        <w:t>а</w:t>
-      </w:r>
-      <w:r>
-        <w:rPr>
-          <w:rFonts w:eastAsia="Cambria" w:cs="Cambria"/>
-          <w:lang w:val="sr-Cyrl-RS"/>
-        </w:rPr>
-        <w:t xml:space="preserve"> базе података</w:t>
-      </w:r>
-      <w:bookmarkEnd w:id="70"/>
     </w:p>
     <w:p>
       <w:pPr>
@@ -17278,10 +17275,10 @@
           <w:lang w:val="sr-Cyrl-RS"/>
         </w:rPr>
       </w:pPr>
-      <w:bookmarkStart w:id="71" w:name="_Toc18083398"/>
-      <w:bookmarkStart w:id="72" w:name="_Toc18083180"/>
-      <w:bookmarkStart w:id="73" w:name="_Toc18506426"/>
-      <w:bookmarkStart w:id="74" w:name="_Toc52878584"/>
+      <w:bookmarkStart w:id="69" w:name="_Toc18083398"/>
+      <w:bookmarkStart w:id="70" w:name="_Toc18083180"/>
+      <w:bookmarkStart w:id="71" w:name="_Toc18506426"/>
+      <w:bookmarkStart w:id="72" w:name="_Toc52878584"/>
       <w:r>
         <w:rPr>
           <w:lang w:val="sr-Cyrl-RS"/>
@@ -17300,28 +17297,28 @@
         </w:rPr>
         <w:t xml:space="preserve"> </w:t>
       </w:r>
+      <w:bookmarkEnd w:id="69"/>
+      <w:bookmarkEnd w:id="70"/>
       <w:bookmarkEnd w:id="71"/>
+      <w:r>
+        <w:rPr>
+          <w:lang w:val="sr-Cyrl-RS"/>
+        </w:rPr>
+        <w:t>И</w:t>
+      </w:r>
+      <w:r>
+        <w:rPr>
+          <w:lang w:val="sr-Cyrl-RS"/>
+        </w:rPr>
+        <w:t>зглед</w:t>
+      </w:r>
+      <w:r>
+        <w:rPr>
+          <w:lang w:val="sr-Cyrl-RS"/>
+        </w:rPr>
+        <w:t xml:space="preserve"> база података генерисаних за потребе информационог система</w:t>
+      </w:r>
       <w:bookmarkEnd w:id="72"/>
-      <w:bookmarkEnd w:id="73"/>
-      <w:r>
-        <w:rPr>
-          <w:lang w:val="sr-Cyrl-RS"/>
-        </w:rPr>
-        <w:t>И</w:t>
-      </w:r>
-      <w:r>
-        <w:rPr>
-          <w:lang w:val="sr-Cyrl-RS"/>
-        </w:rPr>
-        <w:t>зглед</w:t>
-      </w:r>
-      <w:r>
-        <w:rPr>
-          <w:lang w:val="sr-Cyrl-RS"/>
-        </w:rPr>
-        <w:t xml:space="preserve"> база података генерисаних за потребе информационог система</w:t>
-      </w:r>
-      <w:bookmarkEnd w:id="74"/>
     </w:p>
     <w:p>
       <w:pPr>
@@ -18078,10 +18075,10 @@
           <w:lang w:val="sr-Latn-RS"/>
         </w:rPr>
       </w:pPr>
-      <w:bookmarkStart w:id="75" w:name="_Toc18083181"/>
-      <w:bookmarkStart w:id="76" w:name="_Toc18083399"/>
-      <w:bookmarkStart w:id="77" w:name="_Toc18506430"/>
-      <w:bookmarkStart w:id="78" w:name="_Toc52878585"/>
+      <w:bookmarkStart w:id="73" w:name="_Toc18083181"/>
+      <w:bookmarkStart w:id="74" w:name="_Toc18083399"/>
+      <w:bookmarkStart w:id="75" w:name="_Toc18506430"/>
+      <w:bookmarkStart w:id="76" w:name="_Toc52878585"/>
       <w:r>
         <w:rPr>
           <w:rFonts w:eastAsia="Cambria" w:cs="Cambria"/>
@@ -18095,17 +18092,17 @@
         </w:rPr>
         <w:t>Опис ентитета и асоцијација у модел</w:t>
       </w:r>
+      <w:bookmarkEnd w:id="73"/>
+      <w:bookmarkEnd w:id="74"/>
       <w:bookmarkEnd w:id="75"/>
+      <w:r>
+        <w:rPr>
+          <w:rFonts w:eastAsia="Cambria" w:cs="Cambria"/>
+          <w:lang w:val="sr-Cyrl-RS"/>
+        </w:rPr>
+        <w:t>има</w:t>
+      </w:r>
       <w:bookmarkEnd w:id="76"/>
-      <w:bookmarkEnd w:id="77"/>
-      <w:r>
-        <w:rPr>
-          <w:rFonts w:eastAsia="Cambria" w:cs="Cambria"/>
-          <w:lang w:val="sr-Cyrl-RS"/>
-        </w:rPr>
-        <w:t>има</w:t>
-      </w:r>
-      <w:bookmarkEnd w:id="78"/>
     </w:p>
     <w:p>
       <w:pPr>
@@ -30773,7 +30770,7 @@
           <w:lang w:val="sr-Latn-RS"/>
         </w:rPr>
       </w:pPr>
-      <w:bookmarkStart w:id="79" w:name="_Toc52878586"/>
+      <w:bookmarkStart w:id="77" w:name="_Toc52878586"/>
       <w:r>
         <w:rPr>
           <w:rFonts w:eastAsia="Cambria" w:cs="Cambria"/>
@@ -30794,7 +30791,7 @@
         </w:rPr>
         <w:t xml:space="preserve"> базе података</w:t>
       </w:r>
-      <w:bookmarkEnd w:id="79"/>
+      <w:bookmarkEnd w:id="77"/>
     </w:p>
     <w:p>
       <w:pPr>
@@ -30953,8 +30950,8 @@
           <w:lang w:val="sr-Cyrl-RS"/>
         </w:rPr>
       </w:pPr>
-      <w:bookmarkStart w:id="80" w:name="_Toc18506431"/>
-      <w:bookmarkStart w:id="81" w:name="_Toc52878587"/>
+      <w:bookmarkStart w:id="78" w:name="_Toc18506431"/>
+      <w:bookmarkStart w:id="79" w:name="_Toc52878587"/>
       <w:r>
         <w:rPr>
           <w:rFonts w:eastAsia="Cambria" w:cs="Cambria"/>
@@ -30969,8 +30966,8 @@
         </w:rPr>
         <w:t>Опис апликативног решења</w:t>
       </w:r>
-      <w:bookmarkEnd w:id="80"/>
-      <w:bookmarkEnd w:id="81"/>
+      <w:bookmarkEnd w:id="78"/>
+      <w:bookmarkEnd w:id="79"/>
     </w:p>
     <w:p>
       <w:pPr>
@@ -31051,14 +31048,14 @@
           <w:lang w:val="sr-Cyrl-RS"/>
         </w:rPr>
       </w:pPr>
-      <w:bookmarkStart w:id="82" w:name="_Toc52878588"/>
+      <w:bookmarkStart w:id="80" w:name="_Toc52878588"/>
       <w:r>
         <w:rPr>
           <w:lang w:val="sr-Cyrl-RS"/>
         </w:rPr>
         <w:t>4.1 Софтверска архитектура</w:t>
       </w:r>
-      <w:bookmarkEnd w:id="82"/>
+      <w:bookmarkEnd w:id="80"/>
     </w:p>
     <w:p>
       <w:pPr>
@@ -31545,8 +31542,8 @@
           <w:lang w:val="sr-Cyrl-RS"/>
         </w:rPr>
       </w:pPr>
-      <w:bookmarkStart w:id="83" w:name="_Toc18506432"/>
-      <w:bookmarkStart w:id="84" w:name="_Toc52878589"/>
+      <w:bookmarkStart w:id="81" w:name="_Toc18506432"/>
+      <w:bookmarkStart w:id="82" w:name="_Toc52878589"/>
       <w:r>
         <w:rPr>
           <w:lang w:val="sr-Cyrl-RS"/>
@@ -31559,14 +31556,14 @@
         </w:rPr>
         <w:t xml:space="preserve"> </w:t>
       </w:r>
-      <w:bookmarkEnd w:id="83"/>
+      <w:bookmarkEnd w:id="81"/>
       <w:r>
         <w:rPr>
           <w:lang w:val="sr-Cyrl-RS"/>
         </w:rPr>
         <w:t>Коришћени пакети</w:t>
       </w:r>
-      <w:bookmarkEnd w:id="84"/>
+      <w:bookmarkEnd w:id="82"/>
     </w:p>
     <w:p>
       <w:pPr>
@@ -32423,22 +32420,22 @@
           <w:lang w:val="sr-Cyrl-RS"/>
         </w:rPr>
       </w:pPr>
-      <w:bookmarkStart w:id="85" w:name="_Toc18506433"/>
-      <w:bookmarkStart w:id="86" w:name="_Toc52878590"/>
+      <w:bookmarkStart w:id="83" w:name="_Toc18506433"/>
+      <w:bookmarkStart w:id="84" w:name="_Toc52878590"/>
       <w:r>
         <w:rPr>
           <w:lang w:val="sr-Cyrl-RS"/>
         </w:rPr>
         <w:t>4.</w:t>
       </w:r>
-      <w:bookmarkEnd w:id="85"/>
+      <w:bookmarkEnd w:id="83"/>
       <w:r>
         <w:rPr>
           <w:lang w:val="sr-Cyrl-RS"/>
         </w:rPr>
         <w:t>3 Администраторске функционалности</w:t>
       </w:r>
-      <w:bookmarkEnd w:id="86"/>
+      <w:bookmarkEnd w:id="84"/>
     </w:p>
     <w:p>
       <w:pPr>
@@ -32483,14 +32480,14 @@
         <w:pStyle w:val="Heading3"/>
         <w:jc w:val="both"/>
       </w:pPr>
-      <w:bookmarkStart w:id="87" w:name="_Toc52878591"/>
+      <w:bookmarkStart w:id="85" w:name="_Toc52878591"/>
       <w:r>
         <w:rPr>
           <w:lang w:val="sr-Cyrl-RS"/>
         </w:rPr>
         <w:t>4.3.1 Креирање корисничких информација</w:t>
       </w:r>
-      <w:bookmarkEnd w:id="87"/>
+      <w:bookmarkEnd w:id="85"/>
     </w:p>
     <w:p>
       <w:pPr>
@@ -33074,14 +33071,14 @@
           <w:lang w:val="sr-Cyrl-RS"/>
         </w:rPr>
       </w:pPr>
-      <w:bookmarkStart w:id="88" w:name="_Toc52878592"/>
+      <w:bookmarkStart w:id="86" w:name="_Toc52878592"/>
       <w:r>
         <w:rPr>
           <w:lang w:val="sr-Cyrl-RS"/>
         </w:rPr>
         <w:t>4.4 Функционалности запослених</w:t>
       </w:r>
-      <w:bookmarkEnd w:id="88"/>
+      <w:bookmarkEnd w:id="86"/>
     </w:p>
     <w:p>
       <w:pPr>
@@ -33205,7 +33202,7 @@
         <w:pStyle w:val="Heading3"/>
         <w:jc w:val="both"/>
       </w:pPr>
-      <w:bookmarkStart w:id="89" w:name="_Toc52878593"/>
+      <w:bookmarkStart w:id="87" w:name="_Toc52878593"/>
       <w:r>
         <w:rPr>
           <w:lang w:val="sr-Cyrl-RS"/>
@@ -33218,7 +33215,7 @@
         </w:rPr>
         <w:t>.1 Креирање новог часа</w:t>
       </w:r>
-      <w:bookmarkEnd w:id="89"/>
+      <w:bookmarkEnd w:id="87"/>
     </w:p>
     <w:p>
       <w:pPr>
@@ -33594,14 +33591,14 @@
         <w:pStyle w:val="Heading3"/>
         <w:jc w:val="both"/>
       </w:pPr>
-      <w:bookmarkStart w:id="90" w:name="_Toc52878594"/>
+      <w:bookmarkStart w:id="88" w:name="_Toc52878594"/>
       <w:r>
         <w:rPr>
           <w:lang w:val="sr-Cyrl-RS"/>
         </w:rPr>
         <w:t>4.4.1 Слање информација о ученику</w:t>
       </w:r>
-      <w:bookmarkEnd w:id="90"/>
+      <w:bookmarkEnd w:id="88"/>
     </w:p>
     <w:p>
       <w:pPr>
@@ -33957,398 +33954,398 @@
           <w:lang w:val="sr-Cyrl-RS"/>
         </w:rPr>
       </w:pPr>
-      <w:bookmarkStart w:id="91" w:name="_Toc18506440"/>
-      <w:bookmarkStart w:id="92" w:name="_Toc52878595"/>
+      <w:bookmarkStart w:id="89" w:name="_Toc18506440"/>
+      <w:bookmarkStart w:id="90" w:name="_Toc52878595"/>
       <w:r>
         <w:rPr>
           <w:lang w:val="sr-Cyrl-RS"/>
         </w:rPr>
         <w:t>5. Закључак</w:t>
+      </w:r>
+      <w:bookmarkEnd w:id="89"/>
+      <w:bookmarkEnd w:id="90"/>
+    </w:p>
+    <w:p>
+      <w:pPr>
+        <w:jc w:val="both"/>
+        <w:rPr>
+          <w:lang w:val="sr-Cyrl-RS"/>
+        </w:rPr>
+      </w:pPr>
+      <w:r>
+        <w:rPr>
+          <w:lang w:val="sr-Cyrl-RS"/>
+        </w:rPr>
+        <w:tab/>
+        <w:t>Софтверски пакет за подршку рада запослених у школским установама, описан у овом дипломском раду олакшава рад запосленима у образовним установама, што је и његова примарна улога.</w:t>
+      </w:r>
+    </w:p>
+    <w:p>
+      <w:pPr>
+        <w:jc w:val="both"/>
+        <w:rPr>
+          <w:lang w:val="sr-Cyrl-RS"/>
+        </w:rPr>
+      </w:pPr>
+      <w:r>
+        <w:rPr>
+          <w:lang w:val="sr-Cyrl-RS"/>
+        </w:rPr>
+        <w:tab/>
+        <w:t>Увођењем информационог система корисницима је омогућено да потребне податке уносе и обрађују електронским путем на једноставнији начин, чиме се смањује време које се иначе троши на документацију где би се ти подаци чували.</w:t>
+      </w:r>
+      <w:r>
+        <w:rPr>
+          <w:lang w:val="sr-Cyrl-RS"/>
+        </w:rPr>
+        <w:t xml:space="preserve"> Смањујући време неопходно за манипулисање подацима записаним на бројним папирима, омогућава се запосленима у школским установама да се више посвете едукацији својих ученика, што је и њихов главни задатак.</w:t>
+      </w:r>
+      <w:r>
+        <w:rPr>
+          <w:lang w:val="sr-Cyrl-RS"/>
+        </w:rPr>
+        <w:t xml:space="preserve"> </w:t>
+      </w:r>
+      <w:r>
+        <w:rPr>
+          <w:lang w:val="sr-Cyrl-RS"/>
+        </w:rPr>
+        <w:t>Аутоматским слањем извештаја о постигнутом успеху ученика</w:t>
+      </w:r>
+      <w:r>
+        <w:rPr>
+          <w:lang w:val="sr-Cyrl-RS"/>
+        </w:rPr>
+        <w:t xml:space="preserve"> избегава се потреба за организовањем родитељских састанака или телефонских позива, током којих би се информације о ученицима предочавале сваком родитељу појединачно. Смештањем релевантних информација у једну базу података информационог система олакшава се претрага датих података и омогућава ефикаснија организација рада. </w:t>
+      </w:r>
+    </w:p>
+    <w:p>
+      <w:pPr>
+        <w:jc w:val="both"/>
+        <w:rPr>
+          <w:lang w:val="sr-Cyrl-RS"/>
+        </w:rPr>
+      </w:pPr>
+      <w:r>
+        <w:rPr>
+          <w:lang w:val="sr-Cyrl-RS"/>
+        </w:rPr>
+        <w:tab/>
+        <w:t>Такође, увођењем информационог система у школске установе, ствара се могућност за статистичку анализу података, на основу које би се могао унапредити рад з</w:t>
+      </w:r>
+      <w:r>
+        <w:rPr>
+          <w:lang w:val="sr-Cyrl-RS"/>
+        </w:rPr>
+        <w:t xml:space="preserve">апослених са својим ученицима. </w:t>
+      </w:r>
+      <w:r>
+        <w:rPr>
+          <w:lang w:val="sr-Cyrl-RS"/>
+        </w:rPr>
+        <w:t>Ово би представљало једно од могућих проширења система које би требало размотрити.</w:t>
+      </w:r>
+    </w:p>
+    <w:p>
+      <w:pPr>
+        <w:jc w:val="both"/>
+        <w:rPr>
+          <w:lang w:val="sr-Cyrl-RS"/>
+        </w:rPr>
+      </w:pPr>
+      <w:r>
+        <w:rPr>
+          <w:lang w:val="sr-Cyrl-RS"/>
+        </w:rPr>
+        <w:tab/>
+      </w:r>
+      <w:r>
+        <w:rPr>
+          <w:lang w:val="sr-Cyrl-RS"/>
+        </w:rPr>
+        <w:t xml:space="preserve">Уколико се узму у обзир предности које пружају веб апликације као потенцијално проширење описаног информационог система, могу се уочити додатне олакшице у раду запослених, јер би у том случају њима било омогућено да свој рад планирају са било ког места, не само са рачунара на којем би се информациони систем налазио. </w:t>
+      </w:r>
+      <w:r>
+        <w:rPr>
+          <w:lang w:val="sr-Cyrl-RS"/>
+        </w:rPr>
+        <w:t xml:space="preserve">Посматрајући </w:t>
+      </w:r>
+      <w:r>
+        <w:rPr>
+          <w:lang w:val="sr-Cyrl-RS"/>
+        </w:rPr>
+        <w:t xml:space="preserve">веб апликације као </w:t>
+      </w:r>
+      <w:r>
+        <w:rPr>
+          <w:lang w:val="sr-Cyrl-RS"/>
+        </w:rPr>
+        <w:t>потенцијално унапређење</w:t>
+      </w:r>
+      <w:r>
+        <w:rPr>
+          <w:lang w:val="sr-Cyrl-RS"/>
+        </w:rPr>
+        <w:t xml:space="preserve"> и проширивањем базе података корисничким информацијама везаним за родитеље ученика, било би дозвољено да информације о ученицима буду доступне родитељима у било ком тренутку и са било које локације.</w:t>
+      </w:r>
+    </w:p>
+    <w:p>
+      <w:pPr>
+        <w:jc w:val="both"/>
+        <w:rPr>
+          <w:lang w:val="sr-Cyrl-RS"/>
+        </w:rPr>
+      </w:pPr>
+      <w:r>
+        <w:rPr>
+          <w:lang w:val="sr-Cyrl-RS"/>
+        </w:rPr>
+        <w:tab/>
+      </w:r>
+      <w:r>
+        <w:rPr>
+          <w:lang w:val="sr-Cyrl-RS"/>
+        </w:rPr>
+        <w:t>Следеће</w:t>
+      </w:r>
+      <w:r>
+        <w:rPr>
+          <w:lang w:val="sr-Cyrl-RS"/>
+        </w:rPr>
+        <w:t xml:space="preserve"> могуће</w:t>
+      </w:r>
+      <w:r>
+        <w:rPr>
+          <w:lang w:val="sr-Cyrl-RS"/>
+        </w:rPr>
+        <w:t xml:space="preserve"> проширење вредно разматрања, било би да запослени сами креирају своје корисничке налоге на систему, при чему би на администратора система спала одговорност валидације унетих података. На овај начин </w:t>
+      </w:r>
+      <w:r>
+        <w:rPr>
+          <w:lang w:val="sr-Cyrl-RS"/>
+        </w:rPr>
+        <w:t>био би смањен</w:t>
+      </w:r>
+      <w:r>
+        <w:rPr>
+          <w:lang w:val="sr-Cyrl-RS"/>
+        </w:rPr>
+        <w:t xml:space="preserve"> мукотрпан посао креирања налога за сваког запосленог</w:t>
+      </w:r>
+      <w:r>
+        <w:rPr>
+          <w:lang w:val="sr-Cyrl-RS"/>
+        </w:rPr>
+        <w:t xml:space="preserve"> појединачно, који тренутно администратор мора обављати и истовремено би била смањена могућност грешке коју сваки људски фактор са собом уноси у систем.</w:t>
+      </w:r>
+    </w:p>
+    <w:p>
+      <w:pPr>
+        <w:jc w:val="both"/>
+        <w:rPr>
+          <w:lang w:val="sr-Cyrl-RS"/>
+        </w:rPr>
+      </w:pPr>
+      <w:r>
+        <w:rPr>
+          <w:lang w:val="sr-Cyrl-RS"/>
+        </w:rPr>
+        <w:tab/>
+        <w:t>Обзиром на могућности које су нам пакети искоришћени за потребе информационог система пружили, а знајући да постоје њихове новије верзије са додатним функционалностима требало би узети у обзир и могућност пребацивања постојећег апликативног решења на платформу која подржава рад са новијим верзијама поменутих пакета.</w:t>
+      </w:r>
+    </w:p>
+    <w:p>
+      <w:pPr>
+        <w:jc w:val="both"/>
+        <w:rPr>
+          <w:lang w:val="sr-Cyrl-RS"/>
+        </w:rPr>
+      </w:pPr>
+      <w:r>
+        <w:rPr>
+          <w:lang w:val="sr-Cyrl-RS"/>
+        </w:rPr>
+        <w:tab/>
+        <w:t xml:space="preserve">Раздвајањем функционалности на логичке целине, </w:t>
+      </w:r>
+      <w:r>
+        <w:rPr>
+          <w:lang w:val="sr-Cyrl-RS"/>
+        </w:rPr>
+        <w:t>тј.</w:t>
+      </w:r>
+      <w:r>
+        <w:rPr>
+          <w:lang w:val="sr-Cyrl-RS"/>
+        </w:rPr>
+        <w:t xml:space="preserve"> имплементацијом сервисно оријентисане архитектуре, апликативном решењу дата је основа за даље унапређење на микросервисну архитектуру</w:t>
+      </w:r>
+      <w:r>
+        <w:t>,</w:t>
+      </w:r>
+      <w:r>
+        <w:rPr>
+          <w:lang w:val="sr-Cyrl-RS"/>
+        </w:rPr>
+        <w:t xml:space="preserve"> која би погодовала</w:t>
+      </w:r>
+      <w:r>
+        <w:rPr>
+          <w:lang w:val="sr-Cyrl-RS"/>
+        </w:rPr>
+        <w:t xml:space="preserve"> креирању веб апликација.</w:t>
+      </w:r>
+      <w:r>
+        <w:rPr>
+          <w:lang w:val="sr-Cyrl-RS"/>
+        </w:rPr>
+        <w:t xml:space="preserve"> Микросервисна архитектура представља </w:t>
+      </w:r>
+      <w:r>
+        <w:rPr>
+          <w:lang w:val="sr-Cyrl-RS"/>
+        </w:rPr>
+        <w:t xml:space="preserve">унапређење </w:t>
+      </w:r>
+      <w:r>
+        <w:rPr>
+          <w:lang w:val="sr-Cyrl-RS"/>
+        </w:rPr>
+        <w:t>сервисно оријентисане архитектуре, где се апликација структуира као колекција лабаво повезаних сервиса</w:t>
+      </w:r>
+      <w:r>
+        <w:rPr>
+          <w:lang w:val="sr-Cyrl-RS"/>
+        </w:rPr>
+        <w:t xml:space="preserve"> </w:t>
+      </w:r>
+      <w:r>
+        <w:t>[7]</w:t>
+      </w:r>
+      <w:r>
+        <w:rPr>
+          <w:lang w:val="sr-Cyrl-RS"/>
+        </w:rPr>
+        <w:t xml:space="preserve">. </w:t>
+      </w:r>
+      <w:r>
+        <w:rPr>
+          <w:lang w:val="sr-Cyrl-RS"/>
+        </w:rPr>
+        <w:t>Тр</w:t>
+      </w:r>
+      <w:r>
+        <w:rPr>
+          <w:lang w:val="sr-Cyrl-RS"/>
+        </w:rPr>
+        <w:t>е</w:t>
+      </w:r>
+      <w:r>
+        <w:rPr>
+          <w:lang w:val="sr-Cyrl-RS"/>
+        </w:rPr>
+        <w:t>нутно решење</w:t>
+      </w:r>
+      <w:r>
+        <w:rPr>
+          <w:lang w:val="sr-Cyrl-RS"/>
+        </w:rPr>
+        <w:t xml:space="preserve"> </w:t>
+      </w:r>
+      <w:r>
+        <w:rPr>
+          <w:lang w:val="sr-Cyrl-RS"/>
+        </w:rPr>
+        <w:t>подразумева постојање једног сервиса у ком је садржана целокупна пословна логика апликације. У микросервисној архитектури, прво би он био издељен на сервисе који би били одговорни за посебне</w:t>
+      </w:r>
+      <w:r>
+        <w:rPr>
+          <w:lang w:val="sr-Cyrl-RS"/>
+        </w:rPr>
+        <w:t>,</w:t>
+      </w:r>
+      <w:r>
+        <w:rPr>
+          <w:lang w:val="sr-Cyrl-RS"/>
+        </w:rPr>
+        <w:t xml:space="preserve"> логички повезане целине, нпр. сервис за рад са корисничким информацијама, сервис за рад са часовима, </w:t>
+      </w:r>
+      <w:r>
+        <w:rPr>
+          <w:lang w:val="sr-Cyrl-RS"/>
+        </w:rPr>
+        <w:t>контролним тачкама</w:t>
+      </w:r>
+      <w:r>
+        <w:rPr>
+          <w:lang w:val="sr-Cyrl-RS"/>
+        </w:rPr>
+        <w:t xml:space="preserve"> и сл.</w:t>
+      </w:r>
+      <w:r>
+        <w:rPr>
+          <w:lang w:val="sr-Cyrl-RS"/>
+        </w:rPr>
+        <w:t xml:space="preserve"> На исти начин могла би се поделити и база и кориснички интерфејс.</w:t>
+      </w:r>
+    </w:p>
+    <w:p>
+      <w:pPr>
+        <w:spacing w:after="0" w:line="240" w:lineRule="auto"/>
+        <w:rPr>
+          <w:lang w:val="sr-Cyrl-RS"/>
+        </w:rPr>
+      </w:pPr>
+      <w:r>
+        <w:rPr>
+          <w:lang w:val="sr-Cyrl-RS"/>
+        </w:rPr>
+        <w:br w:type="page"/>
+      </w:r>
+    </w:p>
+    <w:p>
+      <w:pPr>
+        <w:jc w:val="center"/>
+        <w:rPr>
+          <w:i/>
+          <w:lang w:val="sr-Cyrl-RS"/>
+        </w:rPr>
+      </w:pPr>
+    </w:p>
+    <w:p>
+      <w:pPr>
+        <w:spacing w:after="0" w:line="240" w:lineRule="auto"/>
+        <w:rPr>
+          <w:i/>
+          <w:lang w:val="sr-Cyrl-RS"/>
+        </w:rPr>
+      </w:pPr>
+      <w:r>
+        <w:rPr>
+          <w:i/>
+          <w:lang w:val="sr-Cyrl-RS"/>
+        </w:rPr>
+        <w:br w:type="page"/>
+      </w:r>
+    </w:p>
+    <w:p>
+      <w:pPr>
+        <w:pStyle w:val="Heading1"/>
+        <w:rPr>
+          <w:lang w:val="sr-Cyrl-RS"/>
+        </w:rPr>
+      </w:pPr>
+      <w:bookmarkStart w:id="91" w:name="_Toc18506441"/>
+      <w:bookmarkStart w:id="92" w:name="_Toc52878596"/>
+      <w:r>
+        <w:rPr>
+          <w:lang w:val="sr-Cyrl-RS"/>
+        </w:rPr>
+        <w:t>Речник појмова</w:t>
       </w:r>
       <w:bookmarkEnd w:id="91"/>
       <w:bookmarkEnd w:id="92"/>
-    </w:p>
-    <w:p>
-      <w:pPr>
-        <w:jc w:val="both"/>
-        <w:rPr>
-          <w:lang w:val="sr-Cyrl-RS"/>
-        </w:rPr>
-      </w:pPr>
-      <w:r>
-        <w:rPr>
-          <w:lang w:val="sr-Cyrl-RS"/>
-        </w:rPr>
-        <w:tab/>
-        <w:t>Софтверски пакет за подршку рада запослених у школским установама, описан у овом дипломском раду олакшава рад запосленима у образовним установама, што је и његова примарна улога.</w:t>
-      </w:r>
-    </w:p>
-    <w:p>
-      <w:pPr>
-        <w:jc w:val="both"/>
-        <w:rPr>
-          <w:lang w:val="sr-Cyrl-RS"/>
-        </w:rPr>
-      </w:pPr>
-      <w:r>
-        <w:rPr>
-          <w:lang w:val="sr-Cyrl-RS"/>
-        </w:rPr>
-        <w:tab/>
-        <w:t>Увођењем информационог система корисницима је омогућено да потребне податке уносе и обрађују електронским путем на једноставнији начин, чиме се смањује време које се иначе троши на документацију где би се ти подаци чували.</w:t>
-      </w:r>
-      <w:r>
-        <w:rPr>
-          <w:lang w:val="sr-Cyrl-RS"/>
-        </w:rPr>
-        <w:t xml:space="preserve"> Смањујући време неопходно за манипулисање подацима записаним на бројним папирима, омогућава се запосленима у школским установама да се више посвете едукацији својих ученика, што је и њихов главни задатак.</w:t>
-      </w:r>
-      <w:r>
-        <w:rPr>
-          <w:lang w:val="sr-Cyrl-RS"/>
-        </w:rPr>
-        <w:t xml:space="preserve"> </w:t>
-      </w:r>
-      <w:r>
-        <w:rPr>
-          <w:lang w:val="sr-Cyrl-RS"/>
-        </w:rPr>
-        <w:t>Аутоматским слањем извештаја о постигнутом успеху ученика</w:t>
-      </w:r>
-      <w:r>
-        <w:rPr>
-          <w:lang w:val="sr-Cyrl-RS"/>
-        </w:rPr>
-        <w:t xml:space="preserve"> избегава се потреба за организовањем родитељских састанака или телефонских позива, током којих би се информације о ученицима предочавале сваком родитељу појединачно. Смештањем релевантних информација у једну базу података информационог система олакшава се претрага датих података и омогућава ефикаснија организација рада. </w:t>
-      </w:r>
-    </w:p>
-    <w:p>
-      <w:pPr>
-        <w:jc w:val="both"/>
-        <w:rPr>
-          <w:lang w:val="sr-Cyrl-RS"/>
-        </w:rPr>
-      </w:pPr>
-      <w:r>
-        <w:rPr>
-          <w:lang w:val="sr-Cyrl-RS"/>
-        </w:rPr>
-        <w:tab/>
-        <w:t>Такође, увођењем информационог система у школске установе, ствара се могућност за статистичку анализу података, на основу које би се могао унапредити рад з</w:t>
-      </w:r>
-      <w:r>
-        <w:rPr>
-          <w:lang w:val="sr-Cyrl-RS"/>
-        </w:rPr>
-        <w:t xml:space="preserve">апослених са својим ученицима. </w:t>
-      </w:r>
-      <w:r>
-        <w:rPr>
-          <w:lang w:val="sr-Cyrl-RS"/>
-        </w:rPr>
-        <w:t>Ово би представљало једно од могућих проширења система које би требало размотрити.</w:t>
-      </w:r>
-    </w:p>
-    <w:p>
-      <w:pPr>
-        <w:jc w:val="both"/>
-        <w:rPr>
-          <w:lang w:val="sr-Cyrl-RS"/>
-        </w:rPr>
-      </w:pPr>
-      <w:r>
-        <w:rPr>
-          <w:lang w:val="sr-Cyrl-RS"/>
-        </w:rPr>
-        <w:tab/>
-      </w:r>
-      <w:r>
-        <w:rPr>
-          <w:lang w:val="sr-Cyrl-RS"/>
-        </w:rPr>
-        <w:t xml:space="preserve">Уколико се узму у обзир предности које пружају веб апликације као потенцијално проширење описаног информационог система, могу се уочити додатне олакшице у раду запослених, јер би у том случају њима било омогућено да свој рад планирају са било ког места, не само са рачунара на којем би се информациони систем налазио. </w:t>
-      </w:r>
-      <w:r>
-        <w:rPr>
-          <w:lang w:val="sr-Cyrl-RS"/>
-        </w:rPr>
-        <w:t xml:space="preserve">Посматрајући </w:t>
-      </w:r>
-      <w:r>
-        <w:rPr>
-          <w:lang w:val="sr-Cyrl-RS"/>
-        </w:rPr>
-        <w:t xml:space="preserve">веб апликације као </w:t>
-      </w:r>
-      <w:r>
-        <w:rPr>
-          <w:lang w:val="sr-Cyrl-RS"/>
-        </w:rPr>
-        <w:t>потенцијално унапређење</w:t>
-      </w:r>
-      <w:r>
-        <w:rPr>
-          <w:lang w:val="sr-Cyrl-RS"/>
-        </w:rPr>
-        <w:t xml:space="preserve"> и проширивањем базе података корисничким информацијама везаним за родитеље ученика, било би дозвољено да информације о ученицима буду доступне родитељима у било ком тренутку и са било које локације.</w:t>
-      </w:r>
-    </w:p>
-    <w:p>
-      <w:pPr>
-        <w:jc w:val="both"/>
-        <w:rPr>
-          <w:lang w:val="sr-Cyrl-RS"/>
-        </w:rPr>
-      </w:pPr>
-      <w:r>
-        <w:rPr>
-          <w:lang w:val="sr-Cyrl-RS"/>
-        </w:rPr>
-        <w:tab/>
-      </w:r>
-      <w:r>
-        <w:rPr>
-          <w:lang w:val="sr-Cyrl-RS"/>
-        </w:rPr>
-        <w:t>Следеће</w:t>
-      </w:r>
-      <w:r>
-        <w:rPr>
-          <w:lang w:val="sr-Cyrl-RS"/>
-        </w:rPr>
-        <w:t xml:space="preserve"> могуће</w:t>
-      </w:r>
-      <w:r>
-        <w:rPr>
-          <w:lang w:val="sr-Cyrl-RS"/>
-        </w:rPr>
-        <w:t xml:space="preserve"> проширење вредно разматрања, било би да запослени сами креирају своје корисничке налоге на систему, при чему би на администратора система спала одговорност валидације унетих података. На овај начин </w:t>
-      </w:r>
-      <w:r>
-        <w:rPr>
-          <w:lang w:val="sr-Cyrl-RS"/>
-        </w:rPr>
-        <w:t>био би смањен</w:t>
-      </w:r>
-      <w:r>
-        <w:rPr>
-          <w:lang w:val="sr-Cyrl-RS"/>
-        </w:rPr>
-        <w:t xml:space="preserve"> мукотрпан посао креирања налога за сваког запосленог</w:t>
-      </w:r>
-      <w:r>
-        <w:rPr>
-          <w:lang w:val="sr-Cyrl-RS"/>
-        </w:rPr>
-        <w:t xml:space="preserve"> појединачно, који тренутно администратор мора обављати и истовремено би била смањена могућност грешке коју сваки људски фактор са собом уноси у систем.</w:t>
-      </w:r>
-    </w:p>
-    <w:p>
-      <w:pPr>
-        <w:jc w:val="both"/>
-        <w:rPr>
-          <w:lang w:val="sr-Cyrl-RS"/>
-        </w:rPr>
-      </w:pPr>
-      <w:r>
-        <w:rPr>
-          <w:lang w:val="sr-Cyrl-RS"/>
-        </w:rPr>
-        <w:tab/>
-        <w:t>Обзиром на могућности које су нам пакети искоришћени за потребе информационог система пружили, а знајући да постоје њихове новије верзије са додатним функционалностима требало би узети у обзир и могућност пребацивања постојећег апликативног решења на платформу која подржава рад са новијим верзијама поменутих пакета.</w:t>
-      </w:r>
-    </w:p>
-    <w:p>
-      <w:pPr>
-        <w:jc w:val="both"/>
-        <w:rPr>
-          <w:lang w:val="sr-Cyrl-RS"/>
-        </w:rPr>
-      </w:pPr>
-      <w:r>
-        <w:rPr>
-          <w:lang w:val="sr-Cyrl-RS"/>
-        </w:rPr>
-        <w:tab/>
-        <w:t xml:space="preserve">Раздвајањем функционалности на логичке целине, </w:t>
-      </w:r>
-      <w:r>
-        <w:rPr>
-          <w:lang w:val="sr-Cyrl-RS"/>
-        </w:rPr>
-        <w:t>тј.</w:t>
-      </w:r>
-      <w:r>
-        <w:rPr>
-          <w:lang w:val="sr-Cyrl-RS"/>
-        </w:rPr>
-        <w:t xml:space="preserve"> имплементацијом сервисно оријентисане архитектуре, апликативном решењу дата је основа за даље унапређење на микросервисну архитектуру</w:t>
-      </w:r>
-      <w:r>
-        <w:t>,</w:t>
-      </w:r>
-      <w:r>
-        <w:rPr>
-          <w:lang w:val="sr-Cyrl-RS"/>
-        </w:rPr>
-        <w:t xml:space="preserve"> која би погодовала</w:t>
-      </w:r>
-      <w:r>
-        <w:rPr>
-          <w:lang w:val="sr-Cyrl-RS"/>
-        </w:rPr>
-        <w:t xml:space="preserve"> креирању веб апликација.</w:t>
-      </w:r>
-      <w:r>
-        <w:rPr>
-          <w:lang w:val="sr-Cyrl-RS"/>
-        </w:rPr>
-        <w:t xml:space="preserve"> Микросервисна архитектура представља </w:t>
-      </w:r>
-      <w:r>
-        <w:rPr>
-          <w:lang w:val="sr-Cyrl-RS"/>
-        </w:rPr>
-        <w:t xml:space="preserve">унапређење </w:t>
-      </w:r>
-      <w:r>
-        <w:rPr>
-          <w:lang w:val="sr-Cyrl-RS"/>
-        </w:rPr>
-        <w:t>сервисно оријентисане архитектуре, где се апликација структуира као колекција лабаво повезаних сервиса</w:t>
-      </w:r>
-      <w:r>
-        <w:rPr>
-          <w:lang w:val="sr-Cyrl-RS"/>
-        </w:rPr>
-        <w:t xml:space="preserve"> </w:t>
-      </w:r>
-      <w:r>
-        <w:t>[7]</w:t>
-      </w:r>
-      <w:r>
-        <w:rPr>
-          <w:lang w:val="sr-Cyrl-RS"/>
-        </w:rPr>
-        <w:t xml:space="preserve">. </w:t>
-      </w:r>
-      <w:r>
-        <w:rPr>
-          <w:lang w:val="sr-Cyrl-RS"/>
-        </w:rPr>
-        <w:t>Тр</w:t>
-      </w:r>
-      <w:r>
-        <w:rPr>
-          <w:lang w:val="sr-Cyrl-RS"/>
-        </w:rPr>
-        <w:t>е</w:t>
-      </w:r>
-      <w:r>
-        <w:rPr>
-          <w:lang w:val="sr-Cyrl-RS"/>
-        </w:rPr>
-        <w:t>нутно решење</w:t>
-      </w:r>
-      <w:r>
-        <w:rPr>
-          <w:lang w:val="sr-Cyrl-RS"/>
-        </w:rPr>
-        <w:t xml:space="preserve"> </w:t>
-      </w:r>
-      <w:r>
-        <w:rPr>
-          <w:lang w:val="sr-Cyrl-RS"/>
-        </w:rPr>
-        <w:t>подразумева постојање једног сервиса у ком је садржана целокупна пословна логика апликације. У микросервисној архитектури, прво би он био издељен на сервисе који би били одговорни за посебне</w:t>
-      </w:r>
-      <w:r>
-        <w:rPr>
-          <w:lang w:val="sr-Cyrl-RS"/>
-        </w:rPr>
-        <w:t>,</w:t>
-      </w:r>
-      <w:r>
-        <w:rPr>
-          <w:lang w:val="sr-Cyrl-RS"/>
-        </w:rPr>
-        <w:t xml:space="preserve"> логички повезане целине, нпр. сервис за рад са корисничким информацијама, сервис за рад са часовима, </w:t>
-      </w:r>
-      <w:r>
-        <w:rPr>
-          <w:lang w:val="sr-Cyrl-RS"/>
-        </w:rPr>
-        <w:t>контролним тачкама</w:t>
-      </w:r>
-      <w:r>
-        <w:rPr>
-          <w:lang w:val="sr-Cyrl-RS"/>
-        </w:rPr>
-        <w:t xml:space="preserve"> и сл.</w:t>
-      </w:r>
-      <w:r>
-        <w:rPr>
-          <w:lang w:val="sr-Cyrl-RS"/>
-        </w:rPr>
-        <w:t xml:space="preserve"> На исти начин могла би се поделити и база и кориснички интерфејс.</w:t>
-      </w:r>
-    </w:p>
-    <w:p>
-      <w:pPr>
-        <w:spacing w:after="0" w:line="240" w:lineRule="auto"/>
-        <w:rPr>
-          <w:lang w:val="sr-Cyrl-RS"/>
-        </w:rPr>
-      </w:pPr>
-      <w:r>
-        <w:rPr>
-          <w:lang w:val="sr-Cyrl-RS"/>
-        </w:rPr>
-        <w:br w:type="page"/>
-      </w:r>
-    </w:p>
-    <w:p>
-      <w:pPr>
-        <w:jc w:val="center"/>
-        <w:rPr>
-          <w:i/>
-          <w:lang w:val="sr-Cyrl-RS"/>
-        </w:rPr>
-      </w:pPr>
-    </w:p>
-    <w:p>
-      <w:pPr>
-        <w:spacing w:after="0" w:line="240" w:lineRule="auto"/>
-        <w:rPr>
-          <w:i/>
-          <w:lang w:val="sr-Cyrl-RS"/>
-        </w:rPr>
-      </w:pPr>
-      <w:r>
-        <w:rPr>
-          <w:i/>
-          <w:lang w:val="sr-Cyrl-RS"/>
-        </w:rPr>
-        <w:br w:type="page"/>
-      </w:r>
-    </w:p>
-    <w:p>
-      <w:pPr>
-        <w:pStyle w:val="Heading1"/>
-        <w:rPr>
-          <w:lang w:val="sr-Cyrl-RS"/>
-        </w:rPr>
-      </w:pPr>
-      <w:bookmarkStart w:id="93" w:name="_Toc18506441"/>
-      <w:bookmarkStart w:id="94" w:name="_Toc52878596"/>
-      <w:r>
-        <w:rPr>
-          <w:lang w:val="sr-Cyrl-RS"/>
-        </w:rPr>
-        <w:t>Речник појмова</w:t>
-      </w:r>
-      <w:bookmarkEnd w:id="93"/>
-      <w:bookmarkEnd w:id="94"/>
     </w:p>
     <w:p>
       <w:pPr>
@@ -34677,367 +34674,367 @@
           <w:lang w:val="sr-Cyrl-RS"/>
         </w:rPr>
       </w:pPr>
-      <w:bookmarkStart w:id="95" w:name="_Toc18506442"/>
-      <w:bookmarkStart w:id="96" w:name="_Toc52878597"/>
+      <w:bookmarkStart w:id="93" w:name="_Toc18506442"/>
+      <w:bookmarkStart w:id="94" w:name="_Toc52878597"/>
       <w:r>
         <w:rPr>
           <w:lang w:val="sr-Cyrl-RS"/>
         </w:rPr>
         <w:t>Скраћенице</w:t>
+      </w:r>
+      <w:bookmarkEnd w:id="93"/>
+      <w:bookmarkEnd w:id="94"/>
+    </w:p>
+    <w:p>
+      <w:pPr>
+        <w:rPr>
+          <w:lang w:val="sr-Latn-RS"/>
+        </w:rPr>
+      </w:pPr>
+    </w:p>
+    <w:p>
+      <w:pPr>
+        <w:jc w:val="both"/>
+        <w:rPr>
+          <w:lang w:val="sr-Cyrl-RS"/>
+        </w:rPr>
+      </w:pPr>
+      <w:r>
+        <w:rPr>
+          <w:b/>
+          <w:lang w:val="sr-Cyrl-RS"/>
+        </w:rPr>
+        <w:t>СУБП</w:t>
+      </w:r>
+      <w:r>
+        <w:rPr>
+          <w:b/>
+          <w:lang w:val="sr-Latn-RS"/>
+        </w:rPr>
+        <w:t xml:space="preserve"> – </w:t>
+      </w:r>
+      <w:r>
+        <w:rPr>
+          <w:lang w:val="sr-Cyrl-RS"/>
+        </w:rPr>
+        <w:t>систем за управљање базама података</w:t>
+      </w:r>
+    </w:p>
+    <w:p>
+      <w:pPr>
+        <w:jc w:val="both"/>
+        <w:rPr>
+          <w:lang w:val="sr-Cyrl-RS"/>
+        </w:rPr>
+      </w:pPr>
+      <w:r>
+        <w:rPr>
+          <w:b/>
+        </w:rPr>
+        <w:t>WPF</w:t>
+      </w:r>
+      <w:r>
+        <w:rPr>
+          <w:b/>
+          <w:lang w:val="sr-Cyrl-RS"/>
+        </w:rPr>
+        <w:t xml:space="preserve"> </w:t>
+      </w:r>
+      <w:r>
+        <w:rPr>
+          <w:b/>
+          <w:lang w:val="sr-Latn-RS"/>
+        </w:rPr>
+        <w:t>–</w:t>
+      </w:r>
+      <w:r>
+        <w:rPr>
+          <w:b/>
+          <w:lang w:val="sr-Cyrl-RS"/>
+        </w:rPr>
+        <w:t xml:space="preserve"> </w:t>
+      </w:r>
+      <w:r>
+        <w:rPr>
+          <w:i/>
+        </w:rPr>
+        <w:t>Windows Presentation Foundation</w:t>
+      </w:r>
+      <w:r>
+        <w:t xml:space="preserve">, </w:t>
+      </w:r>
+      <w:r>
+        <w:rPr>
+          <w:lang w:val="sr-Cyrl-RS"/>
+        </w:rPr>
+        <w:t xml:space="preserve">графички подсистем за развијање корисничког интерфејса у </w:t>
+      </w:r>
+      <w:r>
+        <w:t>Windows</w:t>
+      </w:r>
+      <w:r>
+        <w:rPr>
+          <w:lang w:val="sr-Cyrl-RS"/>
+        </w:rPr>
+        <w:t xml:space="preserve"> базираним апликацијама</w:t>
+      </w:r>
+    </w:p>
+    <w:p>
+      <w:pPr>
+        <w:jc w:val="both"/>
+      </w:pPr>
+      <w:r>
+        <w:rPr>
+          <w:b/>
+        </w:rPr>
+        <w:t>MVVM</w:t>
+      </w:r>
+      <w:r>
+        <w:rPr>
+          <w:b/>
+          <w:lang w:val="sr-Cyrl-RS"/>
+        </w:rPr>
+        <w:t xml:space="preserve"> </w:t>
+      </w:r>
+      <w:r>
+        <w:rPr>
+          <w:b/>
+          <w:lang w:val="sr-Latn-RS"/>
+        </w:rPr>
+        <w:t>–</w:t>
+      </w:r>
+      <w:r>
+        <w:rPr>
+          <w:b/>
+          <w:lang w:val="sr-Cyrl-RS"/>
+        </w:rPr>
+        <w:t xml:space="preserve"> </w:t>
+      </w:r>
+      <w:r>
+        <w:rPr>
+          <w:i/>
+        </w:rPr>
+        <w:t>Model</w:t>
+      </w:r>
+      <w:r>
+        <w:rPr>
+          <w:i/>
+          <w:lang w:val="sr-Latn-RS"/>
+        </w:rPr>
+        <w:t>–</w:t>
+      </w:r>
+      <w:r>
+        <w:rPr>
+          <w:i/>
+        </w:rPr>
+        <w:t>View</w:t>
+      </w:r>
+      <w:r>
+        <w:rPr>
+          <w:i/>
+          <w:lang w:val="sr-Latn-RS"/>
+        </w:rPr>
+        <w:t>–</w:t>
+      </w:r>
+      <w:r>
+        <w:rPr>
+          <w:i/>
+        </w:rPr>
+        <w:t>ViewModel</w:t>
+      </w:r>
+      <w:r>
+        <w:t xml:space="preserve"> </w:t>
+      </w:r>
+      <w:r>
+        <w:rPr>
+          <w:lang w:val="sr-Cyrl-RS"/>
+        </w:rPr>
+        <w:t>је структурни програмски образац по којем се одваја графички кориснички интерфејс</w:t>
+      </w:r>
+      <w:r>
+        <w:rPr>
+          <w:lang w:val="sr-Cyrl-RS"/>
+        </w:rPr>
+        <w:t xml:space="preserve"> (</w:t>
+      </w:r>
+      <w:r>
+        <w:t>View</w:t>
+      </w:r>
+      <w:r>
+        <w:rPr>
+          <w:lang w:val="sr-Cyrl-RS"/>
+        </w:rPr>
+        <w:t>)</w:t>
+      </w:r>
+      <w:r>
+        <w:rPr>
+          <w:lang w:val="sr-Cyrl-RS"/>
+        </w:rPr>
+        <w:t xml:space="preserve"> од </w:t>
+      </w:r>
+      <w:r>
+        <w:rPr>
+          <w:lang w:val="sr-Cyrl-RS"/>
+        </w:rPr>
+        <w:t>модела бизнис логике (</w:t>
+      </w:r>
+      <w:r>
+        <w:t>Model</w:t>
+      </w:r>
+      <w:r>
+        <w:rPr>
+          <w:lang w:val="sr-Cyrl-RS"/>
+        </w:rPr>
+        <w:t>), док се за размену информација између њих користи посебан модел (</w:t>
+      </w:r>
+      <w:r>
+        <w:t>ViewModel</w:t>
+      </w:r>
+      <w:r>
+        <w:rPr>
+          <w:lang w:val="sr-Cyrl-RS"/>
+        </w:rPr>
+        <w:t>)</w:t>
+      </w:r>
+    </w:p>
+    <w:p>
+      <w:pPr>
+        <w:spacing w:after="0" w:line="240" w:lineRule="auto"/>
+        <w:rPr>
+          <w:lang w:val="sr-Cyrl-RS"/>
+        </w:rPr>
+      </w:pPr>
+      <w:r>
+        <w:rPr>
+          <w:b/>
+        </w:rPr>
+        <w:t>WCF</w:t>
+      </w:r>
+      <w:r>
+        <w:rPr>
+          <w:b/>
+          <w:lang w:val="sr-Cyrl-RS"/>
+        </w:rPr>
+        <w:t xml:space="preserve"> </w:t>
+      </w:r>
+      <w:r>
+        <w:rPr>
+          <w:b/>
+          <w:lang w:val="sr-Latn-RS"/>
+        </w:rPr>
+        <w:t>–</w:t>
+      </w:r>
+      <w:r>
+        <w:rPr>
+          <w:b/>
+          <w:lang w:val="sr-Cyrl-RS"/>
+        </w:rPr>
+        <w:t xml:space="preserve"> </w:t>
+      </w:r>
+      <w:r>
+        <w:rPr>
+          <w:i/>
+        </w:rPr>
+        <w:t>Windows Communication Foundation</w:t>
+      </w:r>
+      <w:r>
+        <w:t>,</w:t>
+      </w:r>
+      <w:r>
+        <w:rPr>
+          <w:lang w:val="sr-Cyrl-RS"/>
+        </w:rPr>
+        <w:t xml:space="preserve"> </w:t>
+      </w:r>
+      <w:r>
+        <w:rPr>
+          <w:lang w:val="sr-Cyrl-RS"/>
+        </w:rPr>
+        <w:t>сервисно оријентисани модел размене порука који омогућава програмима размену порука преко рачунарске мреже или локално на асинхрон начин</w:t>
+      </w:r>
+    </w:p>
+    <w:p>
+      <w:pPr>
+        <w:spacing w:after="0" w:line="240" w:lineRule="auto"/>
+        <w:rPr>
+          <w:lang w:val="sr-Cyrl-RS"/>
+        </w:rPr>
+      </w:pPr>
+    </w:p>
+    <w:p>
+      <w:pPr>
+        <w:spacing w:after="0" w:line="240" w:lineRule="auto"/>
+        <w:rPr>
+          <w:lang w:val="sr-Latn-RS"/>
+        </w:rPr>
+      </w:pPr>
+      <w:r>
+        <w:rPr>
+          <w:b/>
+          <w:lang w:val="sr-Latn-RS"/>
+        </w:rPr>
+        <w:t xml:space="preserve">SSL </w:t>
+      </w:r>
+      <w:r>
+        <w:rPr>
+          <w:b/>
+          <w:lang w:val="sr-Latn-RS"/>
+        </w:rPr>
+        <w:t>–</w:t>
+      </w:r>
+      <w:r>
+        <w:rPr>
+          <w:b/>
+          <w:lang w:val="sr-Cyrl-RS"/>
+        </w:rPr>
+        <w:t xml:space="preserve"> </w:t>
+      </w:r>
+      <w:r>
+        <w:rPr>
+          <w:i/>
+          <w:lang w:val="sr-Latn-RS"/>
+        </w:rPr>
+        <w:t>Secure Sockets Layer</w:t>
+      </w:r>
+      <w:r>
+        <w:rPr>
+          <w:lang w:val="sr-Latn-RS"/>
+        </w:rPr>
+        <w:t>,</w:t>
+      </w:r>
+      <w:r>
+        <w:rPr>
+          <w:lang w:val="sr-Latn-RS"/>
+        </w:rPr>
+        <w:t xml:space="preserve"> </w:t>
+      </w:r>
+      <w:r>
+        <w:rPr>
+          <w:lang w:val="sr-Cyrl-RS"/>
+        </w:rPr>
+        <w:t>криптографски протокол за безбедну комуникацију преко мреже</w:t>
+      </w:r>
+      <w:r>
+        <w:rPr>
+          <w:lang w:val="sr-Latn-RS"/>
+        </w:rPr>
+        <w:br w:type="page"/>
+      </w:r>
+    </w:p>
+    <w:p>
+      <w:pPr>
+        <w:pStyle w:val="Heading1"/>
+      </w:pPr>
+      <w:bookmarkStart w:id="95" w:name="_Toc18506443"/>
+      <w:bookmarkStart w:id="96" w:name="_Toc52878598"/>
+      <w:r>
+        <w:rPr>
+          <w:lang w:val="sr-Cyrl-RS"/>
+        </w:rPr>
+        <w:t>Литература</w:t>
       </w:r>
       <w:bookmarkEnd w:id="95"/>
       <w:bookmarkEnd w:id="96"/>
-    </w:p>
-    <w:p>
-      <w:pPr>
-        <w:rPr>
-          <w:lang w:val="sr-Latn-RS"/>
-        </w:rPr>
-      </w:pPr>
-    </w:p>
-    <w:p>
-      <w:pPr>
-        <w:jc w:val="both"/>
-        <w:rPr>
-          <w:lang w:val="sr-Cyrl-RS"/>
-        </w:rPr>
-      </w:pPr>
-      <w:r>
-        <w:rPr>
-          <w:b/>
-          <w:lang w:val="sr-Cyrl-RS"/>
-        </w:rPr>
-        <w:t>СУБП</w:t>
-      </w:r>
-      <w:r>
-        <w:rPr>
-          <w:b/>
-          <w:lang w:val="sr-Latn-RS"/>
-        </w:rPr>
-        <w:t xml:space="preserve"> – </w:t>
-      </w:r>
-      <w:r>
-        <w:rPr>
-          <w:lang w:val="sr-Cyrl-RS"/>
-        </w:rPr>
-        <w:t>систем за управљање базама података</w:t>
-      </w:r>
-    </w:p>
-    <w:p>
-      <w:pPr>
-        <w:jc w:val="both"/>
-        <w:rPr>
-          <w:lang w:val="sr-Cyrl-RS"/>
-        </w:rPr>
-      </w:pPr>
-      <w:r>
-        <w:rPr>
-          <w:b/>
-        </w:rPr>
-        <w:t>WPF</w:t>
-      </w:r>
-      <w:r>
-        <w:rPr>
-          <w:b/>
-          <w:lang w:val="sr-Cyrl-RS"/>
-        </w:rPr>
-        <w:t xml:space="preserve"> </w:t>
-      </w:r>
-      <w:r>
-        <w:rPr>
-          <w:b/>
-          <w:lang w:val="sr-Latn-RS"/>
-        </w:rPr>
-        <w:t>–</w:t>
-      </w:r>
-      <w:r>
-        <w:rPr>
-          <w:b/>
-          <w:lang w:val="sr-Cyrl-RS"/>
-        </w:rPr>
-        <w:t xml:space="preserve"> </w:t>
-      </w:r>
-      <w:r>
-        <w:rPr>
-          <w:i/>
-        </w:rPr>
-        <w:t>Windows Presentation Foundation</w:t>
-      </w:r>
-      <w:r>
-        <w:t xml:space="preserve">, </w:t>
-      </w:r>
-      <w:r>
-        <w:rPr>
-          <w:lang w:val="sr-Cyrl-RS"/>
-        </w:rPr>
-        <w:t xml:space="preserve">графички подсистем за развијање корисничког интерфејса у </w:t>
-      </w:r>
-      <w:r>
-        <w:t>Windows</w:t>
-      </w:r>
-      <w:r>
-        <w:rPr>
-          <w:lang w:val="sr-Cyrl-RS"/>
-        </w:rPr>
-        <w:t xml:space="preserve"> базираним апликацијама</w:t>
-      </w:r>
-    </w:p>
-    <w:p>
-      <w:pPr>
-        <w:jc w:val="both"/>
-      </w:pPr>
-      <w:r>
-        <w:rPr>
-          <w:b/>
-        </w:rPr>
-        <w:t>MVVM</w:t>
-      </w:r>
-      <w:r>
-        <w:rPr>
-          <w:b/>
-          <w:lang w:val="sr-Cyrl-RS"/>
-        </w:rPr>
-        <w:t xml:space="preserve"> </w:t>
-      </w:r>
-      <w:r>
-        <w:rPr>
-          <w:b/>
-          <w:lang w:val="sr-Latn-RS"/>
-        </w:rPr>
-        <w:t>–</w:t>
-      </w:r>
-      <w:r>
-        <w:rPr>
-          <w:b/>
-          <w:lang w:val="sr-Cyrl-RS"/>
-        </w:rPr>
-        <w:t xml:space="preserve"> </w:t>
-      </w:r>
-      <w:r>
-        <w:rPr>
-          <w:i/>
-        </w:rPr>
-        <w:t>Model</w:t>
-      </w:r>
-      <w:r>
-        <w:rPr>
-          <w:i/>
-          <w:lang w:val="sr-Latn-RS"/>
-        </w:rPr>
-        <w:t>–</w:t>
-      </w:r>
-      <w:r>
-        <w:rPr>
-          <w:i/>
-        </w:rPr>
-        <w:t>View</w:t>
-      </w:r>
-      <w:r>
-        <w:rPr>
-          <w:i/>
-          <w:lang w:val="sr-Latn-RS"/>
-        </w:rPr>
-        <w:t>–</w:t>
-      </w:r>
-      <w:r>
-        <w:rPr>
-          <w:i/>
-        </w:rPr>
-        <w:t>ViewModel</w:t>
-      </w:r>
-      <w:r>
-        <w:t xml:space="preserve"> </w:t>
-      </w:r>
-      <w:r>
-        <w:rPr>
-          <w:lang w:val="sr-Cyrl-RS"/>
-        </w:rPr>
-        <w:t>је структурни програмски образац по којем се одваја графички кориснички интерфејс</w:t>
-      </w:r>
-      <w:r>
-        <w:rPr>
-          <w:lang w:val="sr-Cyrl-RS"/>
-        </w:rPr>
-        <w:t xml:space="preserve"> (</w:t>
-      </w:r>
-      <w:r>
-        <w:t>View</w:t>
-      </w:r>
-      <w:r>
-        <w:rPr>
-          <w:lang w:val="sr-Cyrl-RS"/>
-        </w:rPr>
-        <w:t>)</w:t>
-      </w:r>
-      <w:r>
-        <w:rPr>
-          <w:lang w:val="sr-Cyrl-RS"/>
-        </w:rPr>
-        <w:t xml:space="preserve"> од </w:t>
-      </w:r>
-      <w:r>
-        <w:rPr>
-          <w:lang w:val="sr-Cyrl-RS"/>
-        </w:rPr>
-        <w:t>модела бизнис логике (</w:t>
-      </w:r>
-      <w:r>
-        <w:t>Model</w:t>
-      </w:r>
-      <w:r>
-        <w:rPr>
-          <w:lang w:val="sr-Cyrl-RS"/>
-        </w:rPr>
-        <w:t>), док се за размену информација између њих користи посебан модел (</w:t>
-      </w:r>
-      <w:r>
-        <w:t>ViewModel</w:t>
-      </w:r>
-      <w:r>
-        <w:rPr>
-          <w:lang w:val="sr-Cyrl-RS"/>
-        </w:rPr>
-        <w:t>)</w:t>
-      </w:r>
-    </w:p>
-    <w:p>
-      <w:pPr>
-        <w:spacing w:after="0" w:line="240" w:lineRule="auto"/>
-        <w:rPr>
-          <w:lang w:val="sr-Cyrl-RS"/>
-        </w:rPr>
-      </w:pPr>
-      <w:r>
-        <w:rPr>
-          <w:b/>
-        </w:rPr>
-        <w:t>WCF</w:t>
-      </w:r>
-      <w:r>
-        <w:rPr>
-          <w:b/>
-          <w:lang w:val="sr-Cyrl-RS"/>
-        </w:rPr>
-        <w:t xml:space="preserve"> </w:t>
-      </w:r>
-      <w:r>
-        <w:rPr>
-          <w:b/>
-          <w:lang w:val="sr-Latn-RS"/>
-        </w:rPr>
-        <w:t>–</w:t>
-      </w:r>
-      <w:r>
-        <w:rPr>
-          <w:b/>
-          <w:lang w:val="sr-Cyrl-RS"/>
-        </w:rPr>
-        <w:t xml:space="preserve"> </w:t>
-      </w:r>
-      <w:r>
-        <w:rPr>
-          <w:i/>
-        </w:rPr>
-        <w:t>Windows Communication Foundation</w:t>
-      </w:r>
-      <w:r>
-        <w:t>,</w:t>
-      </w:r>
-      <w:r>
-        <w:rPr>
-          <w:lang w:val="sr-Cyrl-RS"/>
-        </w:rPr>
-        <w:t xml:space="preserve"> </w:t>
-      </w:r>
-      <w:r>
-        <w:rPr>
-          <w:lang w:val="sr-Cyrl-RS"/>
-        </w:rPr>
-        <w:t>сервисно оријентисани модел размене порука који омогућава програмима размену порука преко рачунарске мреже или локално на асинхрон начин</w:t>
-      </w:r>
-    </w:p>
-    <w:p>
-      <w:pPr>
-        <w:spacing w:after="0" w:line="240" w:lineRule="auto"/>
-        <w:rPr>
-          <w:lang w:val="sr-Cyrl-RS"/>
-        </w:rPr>
-      </w:pPr>
-    </w:p>
-    <w:p>
-      <w:pPr>
-        <w:spacing w:after="0" w:line="240" w:lineRule="auto"/>
-        <w:rPr>
-          <w:lang w:val="sr-Latn-RS"/>
-        </w:rPr>
-      </w:pPr>
-      <w:r>
-        <w:rPr>
-          <w:b/>
-          <w:lang w:val="sr-Latn-RS"/>
-        </w:rPr>
-        <w:t xml:space="preserve">SSL </w:t>
-      </w:r>
-      <w:r>
-        <w:rPr>
-          <w:b/>
-          <w:lang w:val="sr-Latn-RS"/>
-        </w:rPr>
-        <w:t>–</w:t>
-      </w:r>
-      <w:r>
-        <w:rPr>
-          <w:b/>
-          <w:lang w:val="sr-Cyrl-RS"/>
-        </w:rPr>
-        <w:t xml:space="preserve"> </w:t>
-      </w:r>
-      <w:r>
-        <w:rPr>
-          <w:i/>
-          <w:lang w:val="sr-Latn-RS"/>
-        </w:rPr>
-        <w:t>Secure Sockets Layer</w:t>
-      </w:r>
-      <w:r>
-        <w:rPr>
-          <w:lang w:val="sr-Latn-RS"/>
-        </w:rPr>
-        <w:t>,</w:t>
-      </w:r>
-      <w:r>
-        <w:rPr>
-          <w:lang w:val="sr-Latn-RS"/>
-        </w:rPr>
-        <w:t xml:space="preserve"> </w:t>
-      </w:r>
-      <w:r>
-        <w:rPr>
-          <w:lang w:val="sr-Cyrl-RS"/>
-        </w:rPr>
-        <w:t>криптографски протокол за безбедну комуникацију преко мреже</w:t>
-      </w:r>
-      <w:r>
-        <w:rPr>
-          <w:lang w:val="sr-Latn-RS"/>
-        </w:rPr>
-        <w:br w:type="page"/>
-      </w:r>
-    </w:p>
-    <w:p>
-      <w:pPr>
-        <w:pStyle w:val="Heading1"/>
-      </w:pPr>
-      <w:bookmarkStart w:id="97" w:name="_Toc18506443"/>
-      <w:bookmarkStart w:id="98" w:name="_Toc52878598"/>
-      <w:r>
-        <w:rPr>
-          <w:lang w:val="sr-Cyrl-RS"/>
-        </w:rPr>
-        <w:t>Литература</w:t>
-      </w:r>
-      <w:bookmarkEnd w:id="97"/>
-      <w:bookmarkEnd w:id="98"/>
     </w:p>
     <w:p/>
     <w:p>
@@ -35596,16 +35593,16 @@
           <w:lang w:val="sr-Cyrl-RS"/>
         </w:rPr>
       </w:pPr>
-      <w:bookmarkStart w:id="99" w:name="_Toc18506444"/>
-      <w:bookmarkStart w:id="100" w:name="_Toc52878599"/>
+      <w:bookmarkStart w:id="97" w:name="_Toc18506444"/>
+      <w:bookmarkStart w:id="98" w:name="_Toc52878599"/>
       <w:r>
         <w:rPr>
           <w:lang w:val="sr-Cyrl-RS"/>
         </w:rPr>
         <w:t>Биографија</w:t>
       </w:r>
-      <w:bookmarkEnd w:id="99"/>
-      <w:bookmarkEnd w:id="100"/>
+      <w:bookmarkEnd w:id="97"/>
+      <w:bookmarkEnd w:id="98"/>
     </w:p>
     <w:p>
       <w:pPr>
@@ -39843,7 +39840,7 @@
 </file>
 
 <file path=customXml/itemProps1.xml><?xml version="1.0" encoding="utf-8"?>
-<ds:datastoreItem xmlns:ds="http://schemas.openxmlformats.org/officeDocument/2006/customXml" ds:itemID="{655DC8F5-FF3F-4C0E-8166-6179CE37B8A0}">
+<ds:datastoreItem xmlns:ds="http://schemas.openxmlformats.org/officeDocument/2006/customXml" ds:itemID="{CBDDE25A-C1A2-4F28-905B-537C8229DF33}">
   <ds:schemaRefs>
     <ds:schemaRef ds:uri="http://schemas.openxmlformats.org/officeDocument/2006/bibliography"/>
   </ds:schemaRefs>

</xml_diff>

<commit_message>
i forgot the dates
</commit_message>
<xml_diff>
--- a/FTN_BSc_BozidarMaric .docx
+++ b/FTN_BSc_BozidarMaric .docx
@@ -11,8 +11,6 @@
           <w:lang w:val="sr-Cyrl-RS"/>
         </w:rPr>
       </w:pPr>
-      <w:bookmarkStart w:id="0" w:name="_GoBack"/>
-      <w:bookmarkEnd w:id="0"/>
     </w:p>
     <w:tbl>
       <w:tblPr>
@@ -74,7 +72,7 @@
                 <v:shape id="_x0000_i1025" type="#_x0000_t75" style="width:64.45pt;height:64.45pt" o:ole="" fillcolor="window">
                   <v:imagedata r:id="rId8" o:title=""/>
                 </v:shape>
-                <o:OLEObject Type="Embed" ProgID="CorelDraw.Graphic.7" ShapeID="_x0000_i1025" DrawAspect="Content" ObjectID="_1663567835" r:id="rId9"/>
+                <o:OLEObject Type="Embed" ProgID="CorelDraw.Graphic.7" ShapeID="_x0000_i1025" DrawAspect="Content" ObjectID="_1663570113" r:id="rId9"/>
               </w:object>
             </w:r>
           </w:p>
@@ -3007,6 +3005,13 @@
                 <w:sz w:val="18"/>
               </w:rPr>
             </w:pPr>
+            <w:r>
+              <w:rPr>
+                <w:rFonts w:ascii="Arial" w:hAnsi="Arial"/>
+                <w:sz w:val="18"/>
+              </w:rPr>
+              <w:t>09.10.2020</w:t>
+            </w:r>
           </w:p>
         </w:tc>
       </w:tr>
@@ -5670,6 +5675,13 @@
                 <w:sz w:val="18"/>
               </w:rPr>
             </w:pPr>
+            <w:r>
+              <w:rPr>
+                <w:rFonts w:ascii="Arial" w:hAnsi="Arial"/>
+                <w:sz w:val="18"/>
+              </w:rPr>
+              <w:t>09.10.2020.</w:t>
+            </w:r>
           </w:p>
         </w:tc>
       </w:tr>
@@ -6367,6 +6379,15 @@
                 <w:sz w:val="20"/>
               </w:rPr>
             </w:pPr>
+            <w:r>
+              <w:rPr>
+                <w:rFonts w:ascii="Arial" w:hAnsi="Arial"/>
+                <w:sz w:val="20"/>
+              </w:rPr>
+              <w:t>09.10.2020.</w:t>
+            </w:r>
+            <w:bookmarkStart w:id="0" w:name="_GoBack"/>
+            <w:bookmarkEnd w:id="0"/>
           </w:p>
         </w:tc>
       </w:tr>
@@ -35569,7 +35590,7 @@
         <w:rStyle w:val="PageNumber"/>
         <w:noProof/>
       </w:rPr>
-      <w:t>7</w:t>
+      <w:t>11</w:t>
     </w:r>
     <w:r>
       <w:rPr>
@@ -39434,7 +39455,7 @@
 </file>
 
 <file path=customXml/itemProps1.xml><?xml version="1.0" encoding="utf-8"?>
-<ds:datastoreItem xmlns:ds="http://schemas.openxmlformats.org/officeDocument/2006/customXml" ds:itemID="{42710D37-477C-4E6B-822E-F5DD6182F675}">
+<ds:datastoreItem xmlns:ds="http://schemas.openxmlformats.org/officeDocument/2006/customXml" ds:itemID="{4CBB7D59-8EDF-4E7F-90DD-3DF4C5FBCBD0}">
   <ds:schemaRefs>
     <ds:schemaRef ds:uri="http://schemas.openxmlformats.org/officeDocument/2006/bibliography"/>
   </ds:schemaRefs>

</xml_diff>